<commit_message>
atualizacao do resumo do cap.1
</commit_message>
<xml_diff>
--- a/cap1/Resumo.docx
+++ b/cap1/Resumo.docx
@@ -84,19 +84,11 @@
           <w:lang w:val="en-US"/>
         </w:rPr>
       </w:pPr>
-      <w:proofErr w:type="gramStart"/>
-      <w:r>
-        <w:rPr>
-          <w:lang w:val="en-US"/>
-        </w:rPr>
-        <w:t>.button</w:t>
-      </w:r>
-      <w:proofErr w:type="gramEnd"/>
-      <w:r>
-        <w:rPr>
-          <w:lang w:val="en-US"/>
-        </w:rPr>
-        <w:t>{</w:t>
+      <w:r>
+        <w:rPr>
+          <w:lang w:val="en-US"/>
+        </w:rPr>
+        <w:t>.button{</w:t>
       </w:r>
     </w:p>
     <w:p>
@@ -324,13 +316,8 @@
       </w:r>
     </w:p>
     <w:p>
-      <w:proofErr w:type="gramStart"/>
-      <w:r>
-        <w:t>http://leaverou.github.com/prefixfree/ )</w:t>
-      </w:r>
-      <w:proofErr w:type="gramEnd"/>
-      <w:r>
-        <w:t>,</w:t>
+      <w:r>
+        <w:t>http://leaverou.github.com/prefixfree/ ),</w:t>
       </w:r>
     </w:p>
     <w:p>
@@ -401,6 +388,34 @@
       </w:r>
     </w:p>
     <w:p>
+      <w:r>
+        <w:t>Coso fique com duvidas siga o site</w:t>
+      </w:r>
+    </w:p>
+    <w:p>
+      <w:pPr>
+        <w:rPr>
+          <w:rStyle w:val="Hyperlink"/>
+        </w:rPr>
+      </w:pPr>
+      <w:hyperlink r:id="rId6" w:history="1">
+        <w:r>
+          <w:rPr>
+            <w:rStyle w:val="Hyperlink"/>
+          </w:rPr>
+          <w:t>https://afterhours.io/htmlcss-exemplos/</w:t>
+        </w:r>
+      </w:hyperlink>
+    </w:p>
+    <w:p>
+      <w:hyperlink r:id="rId7" w:history="1">
+        <w:r>
+          <w:rPr>
+            <w:rStyle w:val="Hyperlink"/>
+          </w:rPr>
+          <w:t>https://github.com/lucasmazza/htmlcss-exemplos</w:t>
+        </w:r>
+      </w:hyperlink>
       <w:bookmarkStart w:id="0" w:name="_GoBack"/>
       <w:bookmarkEnd w:id="0"/>
     </w:p>

</xml_diff>